<commit_message>
cap nhat kien thuc
</commit_message>
<xml_diff>
--- a/Import CSV to Woocommerce khong bi loi Unicode/CSV-to-woocommerce.docx
+++ b/Import CSV to Woocommerce khong bi loi Unicode/CSV-to-woocommerce.docx
@@ -261,6 +261,115 @@
         </w:rPr>
         <w:t>Make data corrections in Excel or CSV</w:t>
       </w:r>
+      <w:r>
+        <w:rPr>
+          <w:rFonts w:ascii="inherit" w:eastAsia="Times New Roman" w:hAnsi="inherit" w:cs="Arial"/>
+          <w:color w:val="242729"/>
+          <w:sz w:val="23"/>
+          <w:szCs w:val="23"/>
+        </w:rPr>
+        <w:t xml:space="preserve"> </w:t>
+      </w:r>
+      <w:bookmarkStart w:id="0" w:name="_GoBack"/>
+      <w:bookmarkEnd w:id="0"/>
+      <w:r>
+        <w:rPr>
+          <w:rFonts w:ascii="inherit" w:eastAsia="Times New Roman" w:hAnsi="inherit" w:cs="Arial"/>
+          <w:color w:val="00B050"/>
+          <w:sz w:val="23"/>
+          <w:szCs w:val="23"/>
+        </w:rPr>
+        <w:t>(</w:t>
+      </w:r>
+      <w:proofErr w:type="spellStart"/>
+      <w:r>
+        <w:rPr>
+          <w:rFonts w:ascii="inherit" w:eastAsia="Times New Roman" w:hAnsi="inherit" w:cs="Arial"/>
+          <w:color w:val="00B050"/>
+          <w:sz w:val="23"/>
+          <w:szCs w:val="23"/>
+        </w:rPr>
+        <w:t>Mơ</w:t>
+      </w:r>
+      <w:proofErr w:type="spellEnd"/>
+      <w:r>
+        <w:rPr>
+          <w:rFonts w:ascii="inherit" w:eastAsia="Times New Roman" w:hAnsi="inherit" w:cs="Arial"/>
+          <w:color w:val="00B050"/>
+          <w:sz w:val="23"/>
+          <w:szCs w:val="23"/>
+        </w:rPr>
+        <w:t xml:space="preserve">̉ file Excel </w:t>
+      </w:r>
+      <w:proofErr w:type="spellStart"/>
+      <w:r>
+        <w:rPr>
+          <w:rFonts w:ascii="inherit" w:eastAsia="Times New Roman" w:hAnsi="inherit" w:cs="Arial"/>
+          <w:color w:val="00B050"/>
+          <w:sz w:val="23"/>
+          <w:szCs w:val="23"/>
+        </w:rPr>
+        <w:t>đa</w:t>
+      </w:r>
+      <w:proofErr w:type="spellEnd"/>
+      <w:r>
+        <w:rPr>
+          <w:rFonts w:ascii="inherit" w:eastAsia="Times New Roman" w:hAnsi="inherit" w:cs="Arial"/>
+          <w:color w:val="00B050"/>
+          <w:sz w:val="23"/>
+          <w:szCs w:val="23"/>
+        </w:rPr>
+        <w:t xml:space="preserve">̃ </w:t>
+      </w:r>
+      <w:proofErr w:type="spellStart"/>
+      <w:r>
+        <w:rPr>
+          <w:rFonts w:ascii="inherit" w:eastAsia="Times New Roman" w:hAnsi="inherit" w:cs="Arial"/>
+          <w:color w:val="00B050"/>
+          <w:sz w:val="23"/>
+          <w:szCs w:val="23"/>
+        </w:rPr>
+        <w:t>chỉnh</w:t>
+      </w:r>
+      <w:proofErr w:type="spellEnd"/>
+      <w:r>
+        <w:rPr>
+          <w:rFonts w:ascii="inherit" w:eastAsia="Times New Roman" w:hAnsi="inherit" w:cs="Arial"/>
+          <w:color w:val="00B050"/>
+          <w:sz w:val="23"/>
+          <w:szCs w:val="23"/>
+        </w:rPr>
+        <w:t xml:space="preserve"> </w:t>
+      </w:r>
+      <w:proofErr w:type="spellStart"/>
+      <w:r>
+        <w:rPr>
+          <w:rFonts w:ascii="inherit" w:eastAsia="Times New Roman" w:hAnsi="inherit" w:cs="Arial"/>
+          <w:color w:val="00B050"/>
+          <w:sz w:val="23"/>
+          <w:szCs w:val="23"/>
+        </w:rPr>
+        <w:t>sửa</w:t>
+      </w:r>
+      <w:proofErr w:type="spellEnd"/>
+      <w:r>
+        <w:rPr>
+          <w:rFonts w:ascii="inherit" w:eastAsia="Times New Roman" w:hAnsi="inherit" w:cs="Arial"/>
+          <w:color w:val="00B050"/>
+          <w:sz w:val="23"/>
+          <w:szCs w:val="23"/>
+        </w:rPr>
+        <w:t xml:space="preserve"> data.</w:t>
+      </w:r>
+      <w:r>
+        <w:rPr>
+          <w:rFonts w:ascii="inherit" w:eastAsia="Times New Roman" w:hAnsi="inherit" w:cs="Arial"/>
+          <w:color w:val="00B050"/>
+          <w:sz w:val="23"/>
+          <w:szCs w:val="23"/>
+        </w:rPr>
+        <w:t>)</w:t>
+      </w:r>
     </w:p>
     <w:p>
       <w:pPr>
@@ -308,6 +417,93 @@
         </w:rPr>
         <w:t xml:space="preserve"> Unicode Text</w:t>
       </w:r>
+      <w:r>
+        <w:rPr>
+          <w:rFonts w:ascii="inherit" w:eastAsia="Times New Roman" w:hAnsi="inherit" w:cs="Arial"/>
+          <w:color w:val="FF0000"/>
+          <w:sz w:val="23"/>
+          <w:szCs w:val="23"/>
+        </w:rPr>
+        <w:t xml:space="preserve"> </w:t>
+      </w:r>
+      <w:r>
+        <w:rPr>
+          <w:rFonts w:ascii="inherit" w:eastAsia="Times New Roman" w:hAnsi="inherit" w:cs="Arial"/>
+          <w:color w:val="00B050"/>
+          <w:sz w:val="23"/>
+          <w:szCs w:val="23"/>
+        </w:rPr>
+        <w:t>(</w:t>
+      </w:r>
+      <w:proofErr w:type="spellStart"/>
+      <w:r>
+        <w:rPr>
+          <w:rFonts w:ascii="inherit" w:eastAsia="Times New Roman" w:hAnsi="inherit" w:cs="Arial"/>
+          <w:color w:val="00B050"/>
+          <w:sz w:val="23"/>
+          <w:szCs w:val="23"/>
+        </w:rPr>
+        <w:t>Lưu</w:t>
+      </w:r>
+      <w:proofErr w:type="spellEnd"/>
+      <w:r>
+        <w:rPr>
+          <w:rFonts w:ascii="inherit" w:eastAsia="Times New Roman" w:hAnsi="inherit" w:cs="Arial"/>
+          <w:color w:val="00B050"/>
+          <w:sz w:val="23"/>
+          <w:szCs w:val="23"/>
+        </w:rPr>
+        <w:t xml:space="preserve"> file </w:t>
+      </w:r>
+      <w:proofErr w:type="spellStart"/>
+      <w:r>
+        <w:rPr>
+          <w:rFonts w:ascii="inherit" w:eastAsia="Times New Roman" w:hAnsi="inherit" w:cs="Arial"/>
+          <w:color w:val="00B050"/>
+          <w:sz w:val="23"/>
+          <w:szCs w:val="23"/>
+        </w:rPr>
+        <w:t>định</w:t>
+      </w:r>
+      <w:proofErr w:type="spellEnd"/>
+      <w:r>
+        <w:rPr>
+          <w:rFonts w:ascii="inherit" w:eastAsia="Times New Roman" w:hAnsi="inherit" w:cs="Arial"/>
+          <w:color w:val="00B050"/>
+          <w:sz w:val="23"/>
+          <w:szCs w:val="23"/>
+        </w:rPr>
+        <w:t xml:space="preserve"> </w:t>
+      </w:r>
+      <w:proofErr w:type="spellStart"/>
+      <w:r>
+        <w:rPr>
+          <w:rFonts w:ascii="inherit" w:eastAsia="Times New Roman" w:hAnsi="inherit" w:cs="Arial"/>
+          <w:color w:val="00B050"/>
+          <w:sz w:val="23"/>
+          <w:szCs w:val="23"/>
+        </w:rPr>
+        <w:t>dạng</w:t>
+      </w:r>
+      <w:proofErr w:type="spellEnd"/>
+      <w:r>
+        <w:rPr>
+          <w:rFonts w:ascii="inherit" w:eastAsia="Times New Roman" w:hAnsi="inherit" w:cs="Arial"/>
+          <w:color w:val="00B050"/>
+          <w:sz w:val="23"/>
+          <w:szCs w:val="23"/>
+        </w:rPr>
+        <w:t xml:space="preserve"> Unicode Text</w:t>
+      </w:r>
+      <w:r>
+        <w:rPr>
+          <w:rFonts w:ascii="inherit" w:eastAsia="Times New Roman" w:hAnsi="inherit" w:cs="Arial"/>
+          <w:color w:val="00B050"/>
+          <w:sz w:val="23"/>
+          <w:szCs w:val="23"/>
+        </w:rPr>
+        <w:t>)</w:t>
+      </w:r>
     </w:p>
     <w:p>
       <w:pPr>
@@ -387,7 +583,25 @@
           <w:sz w:val="23"/>
           <w:szCs w:val="23"/>
         </w:rPr>
-        <w:t>Use your cursor to highlight a blank area that holds a single tab 5a. Use the space between the Acquire Id and the Request Type because this holds ONE TAB!</w:t>
+        <w:t>Use your cursor to highlight a blank</w:t>
+      </w:r>
+      <w:r>
+        <w:rPr>
+          <w:rFonts w:ascii="inherit" w:eastAsia="Times New Roman" w:hAnsi="inherit" w:cs="Arial"/>
+          <w:color w:val="242729"/>
+          <w:sz w:val="23"/>
+          <w:szCs w:val="23"/>
+        </w:rPr>
+        <w:t xml:space="preserve"> area that holds a single tab</w:t>
+      </w:r>
+      <w:r>
+        <w:rPr>
+          <w:rFonts w:ascii="inherit" w:eastAsia="Times New Roman" w:hAnsi="inherit" w:cs="Arial"/>
+          <w:color w:val="242729"/>
+          <w:sz w:val="23"/>
+          <w:szCs w:val="23"/>
+        </w:rPr>
+        <w:t>. Use the space between the Acquire Id and the Request Type because this holds ONE TAB!</w:t>
       </w:r>
     </w:p>
     <w:p>
@@ -436,6 +650,55 @@
         </w:rPr>
         <w:t>-C to copy the tab character</w:t>
       </w:r>
+      <w:r>
+        <w:rPr>
+          <w:rFonts w:ascii="inherit" w:eastAsia="Times New Roman" w:hAnsi="inherit" w:cs="Arial"/>
+          <w:color w:val="242729"/>
+          <w:sz w:val="23"/>
+          <w:szCs w:val="23"/>
+        </w:rPr>
+        <w:t xml:space="preserve"> Copy </w:t>
+      </w:r>
+      <w:proofErr w:type="spellStart"/>
+      <w:r>
+        <w:rPr>
+          <w:rFonts w:ascii="inherit" w:eastAsia="Times New Roman" w:hAnsi="inherit" w:cs="Arial"/>
+          <w:color w:val="242729"/>
+          <w:sz w:val="23"/>
+          <w:szCs w:val="23"/>
+        </w:rPr>
+        <w:t>khoảng</w:t>
+      </w:r>
+      <w:proofErr w:type="spellEnd"/>
+      <w:r>
+        <w:rPr>
+          <w:rFonts w:ascii="inherit" w:eastAsia="Times New Roman" w:hAnsi="inherit" w:cs="Arial"/>
+          <w:color w:val="242729"/>
+          <w:sz w:val="23"/>
+          <w:szCs w:val="23"/>
+        </w:rPr>
+        <w:t xml:space="preserve"> </w:t>
+      </w:r>
+      <w:proofErr w:type="spellStart"/>
+      <w:r>
+        <w:rPr>
+          <w:rFonts w:ascii="inherit" w:eastAsia="Times New Roman" w:hAnsi="inherit" w:cs="Arial"/>
+          <w:color w:val="242729"/>
+          <w:sz w:val="23"/>
+          <w:szCs w:val="23"/>
+        </w:rPr>
+        <w:t>trắng</w:t>
+      </w:r>
+      <w:proofErr w:type="spellEnd"/>
+      <w:r>
+        <w:rPr>
+          <w:rFonts w:ascii="inherit" w:eastAsia="Times New Roman" w:hAnsi="inherit" w:cs="Arial"/>
+          <w:color w:val="242729"/>
+          <w:sz w:val="23"/>
+          <w:szCs w:val="23"/>
+        </w:rPr>
+        <w:t xml:space="preserve"> Tab</w:t>
+      </w:r>
     </w:p>
     <w:p>
       <w:pPr>
@@ -635,8 +898,6 @@
         </w:rPr>
         <w:t>)</w:t>
       </w:r>
-      <w:bookmarkStart w:id="0" w:name="_GoBack"/>
-      <w:bookmarkEnd w:id="0"/>
     </w:p>
     <w:p>
       <w:pPr>
@@ -673,15 +934,15 @@
         <w:textAlignment w:val="baseline"/>
         <w:rPr>
           <w:rFonts w:ascii="inherit" w:eastAsia="Times New Roman" w:hAnsi="inherit" w:cs="Arial"/>
-          <w:color w:val="FF0000"/>
-          <w:sz w:val="23"/>
-          <w:szCs w:val="23"/>
-        </w:rPr>
-      </w:pPr>
-      <w:r>
-        <w:rPr>
-          <w:rFonts w:ascii="inherit" w:hAnsi="inherit" w:cs="Arial"/>
-          <w:color w:val="FF0000"/>
+          <w:color w:val="00B050"/>
+          <w:sz w:val="23"/>
+          <w:szCs w:val="23"/>
+        </w:rPr>
+      </w:pPr>
+      <w:r>
+        <w:rPr>
+          <w:rFonts w:ascii="inherit" w:hAnsi="inherit" w:cs="Arial"/>
+          <w:color w:val="00B050"/>
           <w:sz w:val="23"/>
           <w:szCs w:val="23"/>
         </w:rPr>
@@ -691,7 +952,7 @@
       <w:r>
         <w:rPr>
           <w:rFonts w:ascii="inherit" w:hAnsi="inherit" w:cs="Arial"/>
-          <w:color w:val="FF0000"/>
+          <w:color w:val="00B050"/>
           <w:sz w:val="23"/>
           <w:szCs w:val="23"/>
         </w:rPr>
@@ -701,7 +962,7 @@
       <w:r>
         <w:rPr>
           <w:rFonts w:ascii="inherit" w:hAnsi="inherit" w:cs="Arial"/>
-          <w:color w:val="FF0000"/>
+          <w:color w:val="00B050"/>
           <w:sz w:val="23"/>
           <w:szCs w:val="23"/>
         </w:rPr>
@@ -711,7 +972,7 @@
       <w:r>
         <w:rPr>
           <w:rFonts w:ascii="inherit" w:hAnsi="inherit" w:cs="Arial"/>
-          <w:color w:val="FF0000"/>
+          <w:color w:val="00B050"/>
           <w:sz w:val="23"/>
           <w:szCs w:val="23"/>
         </w:rPr>
@@ -721,7 +982,7 @@
       <w:r>
         <w:rPr>
           <w:rFonts w:ascii="inherit" w:hAnsi="inherit" w:cs="Arial"/>
-          <w:color w:val="FF0000"/>
+          <w:color w:val="00B050"/>
           <w:sz w:val="23"/>
           <w:szCs w:val="23"/>
         </w:rPr>
@@ -731,7 +992,7 @@
       <w:r>
         <w:rPr>
           <w:rFonts w:ascii="inherit" w:hAnsi="inherit" w:cs="Arial"/>
-          <w:color w:val="FF0000"/>
+          <w:color w:val="00B050"/>
           <w:sz w:val="23"/>
           <w:szCs w:val="23"/>
         </w:rPr>
@@ -741,7 +1002,7 @@
       <w:r>
         <w:rPr>
           <w:rFonts w:ascii="inherit" w:hAnsi="inherit" w:cs="Arial"/>
-          <w:color w:val="FF0000"/>
+          <w:color w:val="00B050"/>
           <w:sz w:val="23"/>
           <w:szCs w:val="23"/>
         </w:rPr>
@@ -751,7 +1012,7 @@
       <w:r>
         <w:rPr>
           <w:rFonts w:ascii="inherit" w:hAnsi="inherit" w:cs="Arial"/>
-          <w:color w:val="FF0000"/>
+          <w:color w:val="00B050"/>
           <w:sz w:val="23"/>
           <w:szCs w:val="23"/>
         </w:rPr>
@@ -761,7 +1022,7 @@
       <w:r>
         <w:rPr>
           <w:rFonts w:ascii="inherit" w:hAnsi="inherit" w:cs="Arial"/>
-          <w:color w:val="FF0000"/>
+          <w:color w:val="00B050"/>
           <w:sz w:val="23"/>
           <w:szCs w:val="23"/>
         </w:rPr>
@@ -771,7 +1032,7 @@
       <w:r>
         <w:rPr>
           <w:rFonts w:ascii="inherit" w:hAnsi="inherit" w:cs="Arial"/>
-          <w:color w:val="FF0000"/>
+          <w:color w:val="00B050"/>
           <w:sz w:val="23"/>
           <w:szCs w:val="23"/>
         </w:rPr>
@@ -781,7 +1042,7 @@
       <w:r>
         <w:rPr>
           <w:rFonts w:ascii="inherit" w:hAnsi="inherit" w:cs="Arial"/>
-          <w:color w:val="FF0000"/>
+          <w:color w:val="00B050"/>
           <w:sz w:val="23"/>
           <w:szCs w:val="23"/>
         </w:rPr>
@@ -791,7 +1052,7 @@
       <w:r>
         <w:rPr>
           <w:rFonts w:ascii="inherit" w:hAnsi="inherit" w:cs="Arial"/>
-          <w:color w:val="FF0000"/>
+          <w:color w:val="00B050"/>
           <w:sz w:val="23"/>
           <w:szCs w:val="23"/>
         </w:rPr>
@@ -801,7 +1062,7 @@
       <w:r>
         <w:rPr>
           <w:rFonts w:ascii="inherit" w:hAnsi="inherit" w:cs="Arial"/>
-          <w:color w:val="FF0000"/>
+          <w:color w:val="00B050"/>
           <w:sz w:val="23"/>
           <w:szCs w:val="23"/>
         </w:rPr>
@@ -811,7 +1072,7 @@
       <w:r>
         <w:rPr>
           <w:rFonts w:ascii="inherit" w:hAnsi="inherit" w:cs="Arial"/>
-          <w:color w:val="FF0000"/>
+          <w:color w:val="00B050"/>
           <w:sz w:val="23"/>
           <w:szCs w:val="23"/>
         </w:rPr>
@@ -821,7 +1082,7 @@
       <w:r>
         <w:rPr>
           <w:rFonts w:ascii="inherit" w:hAnsi="inherit" w:cs="Arial"/>
-          <w:color w:val="FF0000"/>
+          <w:color w:val="00B050"/>
           <w:sz w:val="23"/>
           <w:szCs w:val="23"/>
         </w:rPr>
@@ -831,7 +1092,7 @@
       <w:r>
         <w:rPr>
           <w:rFonts w:ascii="inherit" w:hAnsi="inherit" w:cs="Arial"/>
-          <w:color w:val="FF0000"/>
+          <w:color w:val="00B050"/>
           <w:sz w:val="23"/>
           <w:szCs w:val="23"/>
         </w:rPr>
@@ -841,7 +1102,7 @@
       <w:r>
         <w:rPr>
           <w:rFonts w:ascii="inherit" w:hAnsi="inherit" w:cs="Arial"/>
-          <w:color w:val="FF0000"/>
+          <w:color w:val="00B050"/>
           <w:sz w:val="23"/>
           <w:szCs w:val="23"/>
         </w:rPr>
@@ -851,7 +1112,7 @@
       <w:r>
         <w:rPr>
           <w:rFonts w:ascii="inherit" w:hAnsi="inherit" w:cs="Arial"/>
-          <w:color w:val="FF0000"/>
+          <w:color w:val="00B050"/>
           <w:sz w:val="23"/>
           <w:szCs w:val="23"/>
         </w:rPr>
@@ -861,7 +1122,7 @@
       <w:r>
         <w:rPr>
           <w:rFonts w:ascii="inherit" w:hAnsi="inherit" w:cs="Arial"/>
-          <w:color w:val="FF0000"/>
+          <w:color w:val="00B050"/>
           <w:sz w:val="23"/>
           <w:szCs w:val="23"/>
         </w:rPr>
@@ -974,6 +1235,118 @@
           <w:szCs w:val="23"/>
         </w:rPr>
         <w:t>In Windows Explorer change the file extension to .csv</w:t>
+      </w:r>
+    </w:p>
+    <w:p>
+      <w:pPr>
+        <w:shd w:val="clear" w:color="auto" w:fill="FFFFFF"/>
+        <w:spacing w:after="0" w:line="240" w:lineRule="auto"/>
+        <w:ind w:left="450"/>
+        <w:textAlignment w:val="baseline"/>
+        <w:rPr>
+          <w:rFonts w:ascii="inherit" w:eastAsia="Times New Roman" w:hAnsi="inherit" w:cs="Arial"/>
+          <w:color w:val="00B050"/>
+          <w:sz w:val="23"/>
+          <w:szCs w:val="23"/>
+        </w:rPr>
+      </w:pPr>
+      <w:r>
+        <w:rPr>
+          <w:rFonts w:ascii="inherit" w:hAnsi="inherit" w:cs="Arial"/>
+          <w:color w:val="00B050"/>
+          <w:sz w:val="23"/>
+          <w:szCs w:val="23"/>
+        </w:rPr>
+        <w:t>(</w:t>
+      </w:r>
+      <w:proofErr w:type="spellStart"/>
+      <w:r>
+        <w:rPr>
+          <w:rFonts w:ascii="inherit" w:eastAsia="Times New Roman" w:hAnsi="inherit" w:cs="Arial"/>
+          <w:color w:val="00B050"/>
+          <w:sz w:val="23"/>
+          <w:szCs w:val="23"/>
+        </w:rPr>
+        <w:t>Thay</w:t>
+      </w:r>
+      <w:proofErr w:type="spellEnd"/>
+      <w:r>
+        <w:rPr>
+          <w:rFonts w:ascii="inherit" w:eastAsia="Times New Roman" w:hAnsi="inherit" w:cs="Arial"/>
+          <w:color w:val="00B050"/>
+          <w:sz w:val="23"/>
+          <w:szCs w:val="23"/>
+        </w:rPr>
+        <w:t xml:space="preserve"> </w:t>
+      </w:r>
+      <w:proofErr w:type="spellStart"/>
+      <w:r>
+        <w:rPr>
+          <w:rFonts w:ascii="inherit" w:eastAsia="Times New Roman" w:hAnsi="inherit" w:cs="Arial"/>
+          <w:color w:val="00B050"/>
+          <w:sz w:val="23"/>
+          <w:szCs w:val="23"/>
+        </w:rPr>
+        <w:t>thê</w:t>
+      </w:r>
+      <w:proofErr w:type="spellEnd"/>
+      <w:r>
+        <w:rPr>
+          <w:rFonts w:ascii="inherit" w:eastAsia="Times New Roman" w:hAnsi="inherit" w:cs="Arial"/>
+          <w:color w:val="00B050"/>
+          <w:sz w:val="23"/>
+          <w:szCs w:val="23"/>
+        </w:rPr>
+        <w:t xml:space="preserve">́ </w:t>
+      </w:r>
+      <w:proofErr w:type="spellStart"/>
+      <w:r>
+        <w:rPr>
+          <w:rFonts w:ascii="inherit" w:eastAsia="Times New Roman" w:hAnsi="inherit" w:cs="Arial"/>
+          <w:color w:val="00B050"/>
+          <w:sz w:val="23"/>
+          <w:szCs w:val="23"/>
+        </w:rPr>
+        <w:t>đuôi</w:t>
+      </w:r>
+      <w:proofErr w:type="spellEnd"/>
+      <w:r>
+        <w:rPr>
+          <w:rFonts w:ascii="inherit" w:eastAsia="Times New Roman" w:hAnsi="inherit" w:cs="Arial"/>
+          <w:color w:val="00B050"/>
+          <w:sz w:val="23"/>
+          <w:szCs w:val="23"/>
+        </w:rPr>
+        <w:t xml:space="preserve"> file excel </w:t>
+      </w:r>
+      <w:proofErr w:type="spellStart"/>
+      <w:r>
+        <w:rPr>
+          <w:rFonts w:ascii="inherit" w:eastAsia="Times New Roman" w:hAnsi="inherit" w:cs="Arial"/>
+          <w:color w:val="00B050"/>
+          <w:sz w:val="23"/>
+          <w:szCs w:val="23"/>
+        </w:rPr>
+        <w:t>thành</w:t>
+      </w:r>
+      <w:proofErr w:type="spellEnd"/>
+      <w:r>
+        <w:rPr>
+          <w:rFonts w:ascii="inherit" w:eastAsia="Times New Roman" w:hAnsi="inherit" w:cs="Arial"/>
+          <w:color w:val="00B050"/>
+          <w:sz w:val="23"/>
+          <w:szCs w:val="23"/>
+        </w:rPr>
+        <w:t xml:space="preserve"> .csv</w:t>
+      </w:r>
+      <w:r>
+        <w:rPr>
+          <w:rFonts w:ascii="inherit" w:eastAsia="Times New Roman" w:hAnsi="inherit" w:cs="Arial"/>
+          <w:color w:val="00B050"/>
+          <w:sz w:val="23"/>
+          <w:szCs w:val="23"/>
+        </w:rPr>
+        <w:t>)</w:t>
       </w:r>
     </w:p>
     <w:p/>

</xml_diff>